<commit_message>
to realize the stats in R
</commit_message>
<xml_diff>
--- a/отчеты/zhuravlev_4_R.docx
+++ b/отчеты/zhuravlev_4_R.docx
@@ -791,7 +791,7 @@
                 </mc:Choice>
                 <mc:Fallback>
                   <w:pict>
-                    <v:group w14:anchorId="44A2B42E" id="Group 2" o:spid="_x0000_s1026" style="width:72.35pt;height:1.5pt;mso-position-horizontal-relative:char;mso-position-vertical-relative:line" coordsize="9188,190" o:gfxdata="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">
+                    <v:group w14:anchorId="4B4EE813" id="Group 2" o:spid="_x0000_s1026" style="width:72.35pt;height:1.5pt;mso-position-horizontal-relative:char;mso-position-vertical-relative:line" coordsize="9188,190" o:gfxdata="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">
                       <v:shape id="Graphic 3" o:spid="_x0000_s1027" style="position:absolute;width:9188;height:190;visibility:visible;mso-wrap-style:square;v-text-anchor:top" coordsize="918844,19050" o:gfxdata="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" path="m918845,l,,,19050r918845,l918845,xe" fillcolor="black" stroked="f">
                         <v:path arrowok="t"/>
                       </v:shape>
@@ -1024,7 +1024,7 @@
                 </mc:Choice>
                 <mc:Fallback>
                   <w:pict>
-                    <v:group w14:anchorId="2A967D00" id="Group 4" o:spid="_x0000_s1026" style="width:72.35pt;height:1.5pt;mso-position-horizontal-relative:char;mso-position-vertical-relative:line" coordsize="9188,190" o:gfxdata="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">
+                    <v:group w14:anchorId="1738C5CC" id="Group 4" o:spid="_x0000_s1026" style="width:72.35pt;height:1.5pt;mso-position-horizontal-relative:char;mso-position-vertical-relative:line" coordsize="9188,190" o:gfxdata="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">
                       <v:shape id="Graphic 5" o:spid="_x0000_s1027" style="position:absolute;width:9188;height:190;visibility:visible;mso-wrap-style:square;v-text-anchor:top" coordsize="918844,19050" o:gfxdata="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" path="m918845,l,,,19050r918845,l918845,xe" fillcolor="black" stroked="f">
                         <v:path arrowok="t"/>
                       </v:shape>
@@ -1527,21 +1527,12 @@
         </w:rPr>
         <w:t xml:space="preserve"> </w:t>
       </w:r>
-      <w:proofErr w:type="spellStart"/>
       <w:r>
         <w:rPr>
           <w:sz w:val="28"/>
           <w:lang w:val="en-US"/>
         </w:rPr>
-        <w:t>scipy.stats</w:t>
-      </w:r>
-      <w:proofErr w:type="spellEnd"/>
-      <w:r>
-        <w:rPr>
-          <w:sz w:val="28"/>
-          <w:lang w:val="en-US"/>
-        </w:rPr>
-        <w:t>,</w:t>
+        <w:t>scipy.stats,</w:t>
       </w:r>
       <w:r>
         <w:rPr>
@@ -2199,7 +2190,6 @@
         </w:rPr>
         <w:t xml:space="preserve"> </w:t>
       </w:r>
-      <w:proofErr w:type="spellStart"/>
       <w:r>
         <w:rPr>
           <w:i/>
@@ -2208,7 +2198,6 @@
         </w:rPr>
         <w:t>стастистических</w:t>
       </w:r>
-      <w:proofErr w:type="spellEnd"/>
       <w:r>
         <w:rPr>
           <w:i/>
@@ -2674,7 +2663,7 @@
           </mc:Choice>
           <mc:Fallback>
             <w:pict>
-              <v:shapetype w14:anchorId="785E5E2F" id="_x0000_t75" coordsize="21600,21600" o:spt="75" o:preferrelative="t" path="m@4@5l@4@11@9@11@9@5xe" filled="f" stroked="f">
+              <v:shapetype w14:anchorId="78F759A6" id="_x0000_t75" coordsize="21600,21600" o:spt="75" o:preferrelative="t" path="m@4@5l@4@11@9@11@9@5xe" filled="f" stroked="f">
                 <v:stroke joinstyle="miter"/>
                 <v:formulas>
                   <v:f eqn="if lineDrawn pixelLineWidth 0"/>
@@ -2738,7 +2727,7 @@
           </mc:Choice>
           <mc:Fallback>
             <w:pict>
-              <v:shape w14:anchorId="531467E3" id="Рукописный ввод 6" o:spid="_x0000_s1026" type="#_x0000_t75" style="position:absolute;margin-left:333.4pt;margin-top:63.25pt;width:1.45pt;height:1.45pt;z-index:487601152;visibility:visible;mso-wrap-style:square;mso-wrap-distance-left:9pt;mso-wrap-distance-top:0;mso-wrap-distance-right:9pt;mso-wrap-distance-bottom:0;mso-position-horizontal:absolute;mso-position-horizontal-relative:text;mso-position-vertical:absolute;mso-position-vertical-relative:text" o:gfxdata="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">
+              <v:shape w14:anchorId="0EA25712" id="Рукописный ввод 6" o:spid="_x0000_s1026" type="#_x0000_t75" style="position:absolute;margin-left:333.4pt;margin-top:63.25pt;width:1.45pt;height:1.45pt;z-index:487601152;visibility:visible;mso-wrap-style:square;mso-wrap-distance-left:9pt;mso-wrap-distance-top:0;mso-wrap-distance-right:9pt;mso-wrap-distance-bottom:0;mso-position-horizontal:absolute;mso-position-horizontal-relative:text;mso-position-vertical:absolute;mso-position-vertical-relative:text" o:gfxdata="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">
                 <v:imagedata r:id="rId13" o:title=""/>
               </v:shape>
             </w:pict>
@@ -2783,7 +2772,7 @@
           </mc:Choice>
           <mc:Fallback>
             <w:pict>
-              <v:shape w14:anchorId="2D3DC98A" id="Рукописный ввод 3" o:spid="_x0000_s1026" type="#_x0000_t75" style="position:absolute;margin-left:299.4pt;margin-top:112.15pt;width:1.45pt;height:1.45pt;z-index:487600128;visibility:visible;mso-wrap-style:square;mso-wrap-distance-left:9pt;mso-wrap-distance-top:0;mso-wrap-distance-right:9pt;mso-wrap-distance-bottom:0;mso-position-horizontal:absolute;mso-position-horizontal-relative:text;mso-position-vertical:absolute;mso-position-vertical-relative:text" o:gfxdata="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">
+              <v:shape w14:anchorId="54D7198E" id="Рукописный ввод 3" o:spid="_x0000_s1026" type="#_x0000_t75" style="position:absolute;margin-left:299.4pt;margin-top:112.15pt;width:1.45pt;height:1.45pt;z-index:487600128;visibility:visible;mso-wrap-style:square;mso-wrap-distance-left:9pt;mso-wrap-distance-top:0;mso-wrap-distance-right:9pt;mso-wrap-distance-bottom:0;mso-position-horizontal:absolute;mso-position-horizontal-relative:text;mso-position-vertical:absolute;mso-position-vertical-relative:text" o:gfxdata="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">
                 <v:imagedata r:id="rId13" o:title=""/>
               </v:shape>
             </w:pict>
@@ -2828,7 +2817,7 @@
           </mc:Choice>
           <mc:Fallback>
             <w:pict>
-              <v:shape w14:anchorId="1297A589" id="Рукописный ввод 2" o:spid="_x0000_s1026" type="#_x0000_t75" style="position:absolute;margin-left:168.35pt;margin-top:77.5pt;width:1.45pt;height:1.45pt;z-index:487599104;visibility:visible;mso-wrap-style:square;mso-wrap-distance-left:9pt;mso-wrap-distance-top:0;mso-wrap-distance-right:9pt;mso-wrap-distance-bottom:0;mso-position-horizontal:absolute;mso-position-horizontal-relative:text;mso-position-vertical:absolute;mso-position-vertical-relative:text" o:gfxdata="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">
+              <v:shape w14:anchorId="391A50A7" id="Рукописный ввод 2" o:spid="_x0000_s1026" type="#_x0000_t75" style="position:absolute;margin-left:168.35pt;margin-top:77.5pt;width:1.45pt;height:1.45pt;z-index:487599104;visibility:visible;mso-wrap-style:square;mso-wrap-distance-left:9pt;mso-wrap-distance-top:0;mso-wrap-distance-right:9pt;mso-wrap-distance-bottom:0;mso-position-horizontal:absolute;mso-position-horizontal-relative:text;mso-position-vertical:absolute;mso-position-vertical-relative:text" o:gfxdata="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">
                 <v:imagedata r:id="rId13" o:title=""/>
               </v:shape>
             </w:pict>
@@ -2873,7 +2862,7 @@
           </mc:Choice>
           <mc:Fallback>
             <w:pict>
-              <v:shape w14:anchorId="212818D9" id="Рукописный ввод 1" o:spid="_x0000_s1026" type="#_x0000_t75" style="position:absolute;margin-left:149.3pt;margin-top:84.3pt;width:1.45pt;height:1.45pt;z-index:487598080;visibility:visible;mso-wrap-style:square;mso-wrap-distance-left:9pt;mso-wrap-distance-top:0;mso-wrap-distance-right:9pt;mso-wrap-distance-bottom:0;mso-position-horizontal:absolute;mso-position-horizontal-relative:text;mso-position-vertical:absolute;mso-position-vertical-relative:text" o:gfxdata="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">
+              <v:shape w14:anchorId="1A88C967" id="Рукописный ввод 1" o:spid="_x0000_s1026" type="#_x0000_t75" style="position:absolute;margin-left:149.3pt;margin-top:84.3pt;width:1.45pt;height:1.45pt;z-index:487598080;visibility:visible;mso-wrap-style:square;mso-wrap-distance-left:9pt;mso-wrap-distance-top:0;mso-wrap-distance-right:9pt;mso-wrap-distance-bottom:0;mso-position-horizontal:absolute;mso-position-horizontal-relative:text;mso-position-vertical:absolute;mso-position-vertical-relative:text" o:gfxdata="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">
                 <v:imagedata r:id="rId13" o:title=""/>
               </v:shape>
             </w:pict>
@@ -3005,7 +2994,6 @@
         </w:rPr>
         <w:t>T-</w:t>
       </w:r>
-      <w:proofErr w:type="spellStart"/>
       <w:r>
         <w:rPr>
           <w:i/>
@@ -3014,7 +3002,6 @@
         </w:rPr>
         <w:t>test</w:t>
       </w:r>
-      <w:proofErr w:type="spellEnd"/>
     </w:p>
     <w:p>
       <w:pPr>
@@ -3029,7 +3016,7 @@
           <w:sz w:val="24"/>
         </w:rPr>
         <w:drawing>
-          <wp:anchor distT="0" distB="0" distL="0" distR="0" simplePos="0" relativeHeight="251656704" behindDoc="1" locked="0" layoutInCell="1" allowOverlap="1" wp14:anchorId="17E891DF" wp14:editId="28E69661">
+          <wp:anchor distT="0" distB="0" distL="0" distR="0" simplePos="0" relativeHeight="251653632" behindDoc="1" locked="0" layoutInCell="1" allowOverlap="1" wp14:anchorId="17E891DF" wp14:editId="28E69661">
             <wp:simplePos x="0" y="0"/>
             <wp:positionH relativeFrom="page">
               <wp:posOffset>1914262</wp:posOffset>
@@ -3202,7 +3189,7 @@
           <w:sz w:val="8"/>
         </w:rPr>
         <w:drawing>
-          <wp:anchor distT="0" distB="0" distL="0" distR="0" simplePos="0" relativeHeight="251659776" behindDoc="1" locked="0" layoutInCell="1" allowOverlap="1" wp14:anchorId="4D1DF827" wp14:editId="07D0D718">
+          <wp:anchor distT="0" distB="0" distL="0" distR="0" simplePos="0" relativeHeight="251657728" behindDoc="1" locked="0" layoutInCell="1" allowOverlap="1" wp14:anchorId="4D1DF827" wp14:editId="07D0D718">
             <wp:simplePos x="0" y="0"/>
             <wp:positionH relativeFrom="page">
               <wp:posOffset>1863246</wp:posOffset>
@@ -3688,16 +3675,16 @@
           <w:sz w:val="8"/>
         </w:rPr>
         <w:drawing>
-          <wp:anchor distT="0" distB="0" distL="0" distR="0" simplePos="0" relativeHeight="487591424" behindDoc="1" locked="0" layoutInCell="1" allowOverlap="1" wp14:anchorId="68D35D0F" wp14:editId="0FA5E776">
+          <wp:anchor distT="0" distB="0" distL="0" distR="0" simplePos="0" relativeHeight="487591424" behindDoc="1" locked="0" layoutInCell="1" allowOverlap="1" wp14:anchorId="68D35D0F" wp14:editId="57CDC4C4">
             <wp:simplePos x="0" y="0"/>
             <wp:positionH relativeFrom="page">
-              <wp:posOffset>1463039</wp:posOffset>
+              <wp:posOffset>1923415</wp:posOffset>
             </wp:positionH>
             <wp:positionV relativeFrom="paragraph">
-              <wp:posOffset>74431</wp:posOffset>
+              <wp:posOffset>225545</wp:posOffset>
             </wp:positionV>
-            <wp:extent cx="4335985" cy="1486947"/>
-            <wp:effectExtent l="0" t="0" r="0" b="0"/>
+            <wp:extent cx="4335985" cy="1417372"/>
+            <wp:effectExtent l="0" t="0" r="7620" b="0"/>
             <wp:wrapTopAndBottom/>
             <wp:docPr id="12" name="Image 12"/>
             <wp:cNvGraphicFramePr>
@@ -3711,7 +3698,13 @@
                     <pic:cNvPicPr/>
                   </pic:nvPicPr>
                   <pic:blipFill>
-                    <a:blip r:embed="rId22" cstate="print"/>
+                    <a:blip r:embed="rId22">
+                      <a:extLst>
+                        <a:ext uri="{28A0092B-C50C-407E-A947-70E740481C1C}">
+                          <a14:useLocalDpi xmlns:a14="http://schemas.microsoft.com/office/drawing/2010/main" val="0"/>
+                        </a:ext>
+                      </a:extLst>
+                    </a:blip>
                     <a:stretch>
                       <a:fillRect/>
                     </a:stretch>
@@ -3719,7 +3712,7 @@
                   <pic:spPr>
                     <a:xfrm>
                       <a:off x="0" y="0"/>
-                      <a:ext cx="4335985" cy="1486947"/>
+                      <a:ext cx="4335985" cy="1417372"/>
                     </a:xfrm>
                     <a:prstGeom prst="rect">
                       <a:avLst/>
@@ -3728,6 +3721,9 @@
                 </pic:pic>
               </a:graphicData>
             </a:graphic>
+            <wp14:sizeRelV relativeFrom="margin">
+              <wp14:pctHeight>0</wp14:pctHeight>
+            </wp14:sizeRelV>
           </wp:anchor>
         </w:drawing>
       </w:r>
@@ -3874,16 +3870,16 @@
           <w:sz w:val="14"/>
         </w:rPr>
         <w:drawing>
-          <wp:anchor distT="0" distB="0" distL="0" distR="0" simplePos="0" relativeHeight="487591936" behindDoc="1" locked="0" layoutInCell="1" allowOverlap="1" wp14:anchorId="6AAD59A1" wp14:editId="1754656F">
+          <wp:anchor distT="0" distB="0" distL="0" distR="0" simplePos="0" relativeHeight="487591936" behindDoc="1" locked="0" layoutInCell="1" allowOverlap="1" wp14:anchorId="6AAD59A1" wp14:editId="3ECDE428">
             <wp:simplePos x="0" y="0"/>
             <wp:positionH relativeFrom="page">
-              <wp:posOffset>1451610</wp:posOffset>
+              <wp:posOffset>1587093</wp:posOffset>
             </wp:positionH>
             <wp:positionV relativeFrom="paragraph">
-              <wp:posOffset>120006</wp:posOffset>
+              <wp:posOffset>307232</wp:posOffset>
             </wp:positionV>
-            <wp:extent cx="5007311" cy="1544764"/>
-            <wp:effectExtent l="0" t="0" r="0" b="0"/>
+            <wp:extent cx="5007311" cy="1125238"/>
+            <wp:effectExtent l="0" t="0" r="3175" b="0"/>
             <wp:wrapTopAndBottom/>
             <wp:docPr id="13" name="Image 13"/>
             <wp:cNvGraphicFramePr>
@@ -3897,7 +3893,13 @@
                     <pic:cNvPicPr/>
                   </pic:nvPicPr>
                   <pic:blipFill>
-                    <a:blip r:embed="rId23" cstate="print"/>
+                    <a:blip r:embed="rId23">
+                      <a:extLst>
+                        <a:ext uri="{28A0092B-C50C-407E-A947-70E740481C1C}">
+                          <a14:useLocalDpi xmlns:a14="http://schemas.microsoft.com/office/drawing/2010/main" val="0"/>
+                        </a:ext>
+                      </a:extLst>
+                    </a:blip>
                     <a:stretch>
                       <a:fillRect/>
                     </a:stretch>
@@ -3905,7 +3907,7 @@
                   <pic:spPr>
                     <a:xfrm>
                       <a:off x="0" y="0"/>
-                      <a:ext cx="5007311" cy="1544764"/>
+                      <a:ext cx="5007311" cy="1125238"/>
                     </a:xfrm>
                     <a:prstGeom prst="rect">
                       <a:avLst/>
@@ -3914,6 +3916,9 @@
                 </pic:pic>
               </a:graphicData>
             </a:graphic>
+            <wp14:sizeRelV relativeFrom="margin">
+              <wp14:pctHeight>0</wp14:pctHeight>
+            </wp14:sizeRelV>
           </wp:anchor>
         </w:drawing>
       </w:r>
@@ -4018,6 +4023,161 @@
       <w:r>
         <w:t>тестов, что мы использовали ранее.</w:t>
       </w:r>
+      <w:r>
+        <w:t xml:space="preserve">  Статистические характеристики </w:t>
+      </w:r>
+      <w:r>
+        <w:rPr>
+          <w:lang w:val="en-US"/>
+        </w:rPr>
+        <w:t>t</w:t>
+      </w:r>
+      <w:r>
+        <w:t>-</w:t>
+      </w:r>
+      <w:r>
+        <w:rPr>
+          <w:lang w:val="en-US"/>
+        </w:rPr>
+        <w:t>test</w:t>
+      </w:r>
+      <w:r>
+        <w:t xml:space="preserve">, </w:t>
+      </w:r>
+      <w:r>
+        <w:rPr>
+          <w:lang w:val="en-US"/>
+        </w:rPr>
+        <w:t>u</w:t>
+      </w:r>
+      <w:r>
+        <w:t>-</w:t>
+      </w:r>
+      <w:r>
+        <w:t xml:space="preserve">статистику нельзя выполнить на моих данных в </w:t>
+      </w:r>
+      <w:r>
+        <w:rPr>
+          <w:lang w:val="en-US"/>
+        </w:rPr>
+        <w:t>R</w:t>
+      </w:r>
+      <w:r>
+        <w:t>, так как у меня более 2 уникальных категориальных данных (3). Если я запущу код, то получу ошибку:</w:t>
+      </w:r>
+    </w:p>
+    <w:p>
+      <w:pPr>
+        <w:ind w:left="711"/>
+        <w:rPr>
+          <w:i/>
+          <w:sz w:val="24"/>
+        </w:rPr>
+      </w:pPr>
+      <w:r>
+        <w:rPr>
+          <w:i/>
+          <w:sz w:val="24"/>
+        </w:rPr>
+        <w:t>Рисунок</w:t>
+      </w:r>
+      <w:r>
+        <w:rPr>
+          <w:i/>
+          <w:spacing w:val="-14"/>
+          <w:sz w:val="24"/>
+        </w:rPr>
+        <w:t xml:space="preserve"> </w:t>
+      </w:r>
+      <w:r>
+        <w:rPr>
+          <w:i/>
+          <w:sz w:val="24"/>
+        </w:rPr>
+        <w:t>2.2.4</w:t>
+      </w:r>
+      <w:r>
+        <w:rPr>
+          <w:i/>
+          <w:sz w:val="24"/>
+        </w:rPr>
+        <w:t xml:space="preserve"> </w:t>
+      </w:r>
+      <w:r>
+        <w:rPr>
+          <w:i/>
+          <w:sz w:val="24"/>
+        </w:rPr>
+        <w:t>–</w:t>
+      </w:r>
+      <w:r>
+        <w:rPr>
+          <w:i/>
+          <w:sz w:val="24"/>
+        </w:rPr>
+        <w:t xml:space="preserve"> </w:t>
+      </w:r>
+      <w:r>
+        <w:rPr>
+          <w:i/>
+          <w:sz w:val="24"/>
+        </w:rPr>
+        <w:t>Ошибка</w:t>
+      </w:r>
+    </w:p>
+    <w:p>
+      <w:pPr>
+        <w:ind w:left="711"/>
+        <w:rPr>
+          <w:i/>
+          <w:sz w:val="24"/>
+        </w:rPr>
+      </w:pPr>
+    </w:p>
+    <w:p>
+      <w:pPr>
+        <w:pStyle w:val="a3"/>
+        <w:spacing w:line="360" w:lineRule="auto"/>
+        <w:ind w:firstLine="709"/>
+        <w:jc w:val="both"/>
+      </w:pPr>
+      <w:r>
+        <w:drawing>
+          <wp:inline distT="0" distB="0" distL="0" distR="0" wp14:anchorId="6226EEE0" wp14:editId="0AA6F18D">
+            <wp:extent cx="4744112" cy="762106"/>
+            <wp:effectExtent l="0" t="0" r="0" b="0"/>
+            <wp:docPr id="373322398" name="Рисунок 1" descr="Изображение выглядит как текст, Шрифт, снимок экрана, линия&#10;&#10;Автоматически созданное описание"/>
+            <wp:cNvGraphicFramePr>
+              <a:graphicFrameLocks xmlns:a="http://schemas.openxmlformats.org/drawingml/2006/main" noChangeAspect="1"/>
+            </wp:cNvGraphicFramePr>
+            <a:graphic xmlns:a="http://schemas.openxmlformats.org/drawingml/2006/main">
+              <a:graphicData uri="http://schemas.openxmlformats.org/drawingml/2006/picture">
+                <pic:pic xmlns:pic="http://schemas.openxmlformats.org/drawingml/2006/picture">
+                  <pic:nvPicPr>
+                    <pic:cNvPr id="373322398" name="Рисунок 1" descr="Изображение выглядит как текст, Шрифт, снимок экрана, линия&#10;&#10;Автоматически созданное описание"/>
+                    <pic:cNvPicPr/>
+                  </pic:nvPicPr>
+                  <pic:blipFill>
+                    <a:blip r:embed="rId24"/>
+                    <a:stretch>
+                      <a:fillRect/>
+                    </a:stretch>
+                  </pic:blipFill>
+                  <pic:spPr>
+                    <a:xfrm>
+                      <a:off x="0" y="0"/>
+                      <a:ext cx="4744112" cy="762106"/>
+                    </a:xfrm>
+                    <a:prstGeom prst="rect">
+                      <a:avLst/>
+                    </a:prstGeom>
+                  </pic:spPr>
+                </pic:pic>
+              </a:graphicData>
+            </a:graphic>
+          </wp:inline>
+        </w:drawing>
+      </w:r>
     </w:p>
     <w:p>
       <w:pPr>
@@ -4053,38 +4213,28 @@
           <w:i/>
           <w:sz w:val="24"/>
         </w:rPr>
-        <w:t>2.2.3–</w:t>
-      </w:r>
-      <w:r>
-        <w:rPr>
-          <w:i/>
-          <w:spacing w:val="-11"/>
-          <w:sz w:val="24"/>
-        </w:rPr>
-        <w:t xml:space="preserve"> </w:t>
-      </w:r>
-      <w:r>
-        <w:rPr>
-          <w:i/>
-          <w:sz w:val="24"/>
-        </w:rPr>
-        <w:t>T-</w:t>
-      </w:r>
-      <w:proofErr w:type="spellStart"/>
-      <w:r>
-        <w:rPr>
-          <w:i/>
-          <w:sz w:val="24"/>
-        </w:rPr>
-        <w:t>test</w:t>
-      </w:r>
-      <w:proofErr w:type="spellEnd"/>
-      <w:r>
-        <w:rPr>
-          <w:i/>
-          <w:sz w:val="24"/>
-        </w:rPr>
-        <w:t>,</w:t>
+        <w:t>2.2.</w:t>
+      </w:r>
+      <w:r>
+        <w:rPr>
+          <w:i/>
+          <w:sz w:val="24"/>
+        </w:rPr>
+        <w:t>4</w:t>
+      </w:r>
+      <w:r>
+        <w:rPr>
+          <w:i/>
+          <w:sz w:val="24"/>
+        </w:rPr>
+        <w:t xml:space="preserve"> </w:t>
+      </w:r>
+      <w:r>
+        <w:rPr>
+          <w:i/>
+          <w:sz w:val="24"/>
+        </w:rPr>
+        <w:t>–</w:t>
       </w:r>
       <w:r>
         <w:rPr>
@@ -4113,36 +4263,7 @@
           <w:i/>
           <w:sz w:val="24"/>
         </w:rPr>
-        <w:t>тест,</w:t>
-      </w:r>
-      <w:r>
-        <w:rPr>
-          <w:i/>
-          <w:sz w:val="24"/>
-        </w:rPr>
-        <w:t xml:space="preserve"> </w:t>
-      </w:r>
-      <w:r>
-        <w:rPr>
-          <w:i/>
-          <w:sz w:val="24"/>
-        </w:rPr>
-        <w:t>критерий</w:t>
-      </w:r>
-      <w:r>
-        <w:rPr>
-          <w:i/>
-          <w:spacing w:val="-11"/>
-          <w:sz w:val="24"/>
-        </w:rPr>
-        <w:t xml:space="preserve"> </w:t>
-      </w:r>
-      <w:r>
-        <w:rPr>
-          <w:i/>
-          <w:sz w:val="24"/>
-        </w:rPr>
-        <w:t>Мана-</w:t>
+        <w:t>тест</w:t>
       </w:r>
       <w:r>
         <w:rPr>
@@ -4150,7 +4271,7 @@
           <w:spacing w:val="-2"/>
           <w:sz w:val="24"/>
         </w:rPr>
-        <w:t>Уитни.</w:t>
+        <w:t>.</w:t>
       </w:r>
     </w:p>
     <w:p>
@@ -4162,6 +4283,15 @@
           <w:sz w:val="8"/>
         </w:rPr>
       </w:pPr>
+    </w:p>
+    <w:p>
+      <w:pPr>
+        <w:pStyle w:val="a3"/>
+        <w:rPr>
+          <w:i/>
+          <w:sz w:val="24"/>
+        </w:rPr>
+      </w:pPr>
       <w:r>
         <w:rPr>
           <w:i/>
@@ -4169,15 +4299,15 @@
           <w:sz w:val="8"/>
         </w:rPr>
         <w:drawing>
-          <wp:anchor distT="0" distB="0" distL="0" distR="0" simplePos="0" relativeHeight="487592448" behindDoc="1" locked="0" layoutInCell="1" allowOverlap="1" wp14:anchorId="1BC4150A" wp14:editId="4C67DF92">
+          <wp:anchor distT="0" distB="0" distL="0" distR="0" simplePos="0" relativeHeight="251658752" behindDoc="1" locked="0" layoutInCell="1" allowOverlap="1" wp14:anchorId="1BC4150A" wp14:editId="4E333835">
             <wp:simplePos x="0" y="0"/>
             <wp:positionH relativeFrom="page">
-              <wp:posOffset>1522730</wp:posOffset>
+              <wp:posOffset>1483408</wp:posOffset>
             </wp:positionH>
             <wp:positionV relativeFrom="paragraph">
-              <wp:posOffset>76714</wp:posOffset>
+              <wp:posOffset>217769</wp:posOffset>
             </wp:positionV>
-            <wp:extent cx="4603690" cy="1876425"/>
+            <wp:extent cx="4603690" cy="847704"/>
             <wp:effectExtent l="0" t="0" r="0" b="0"/>
             <wp:wrapTopAndBottom/>
             <wp:docPr id="14" name="Image 14"/>
@@ -4192,7 +4322,13 @@
                     <pic:cNvPicPr/>
                   </pic:nvPicPr>
                   <pic:blipFill>
-                    <a:blip r:embed="rId24" cstate="print"/>
+                    <a:blip r:embed="rId25">
+                      <a:extLst>
+                        <a:ext uri="{28A0092B-C50C-407E-A947-70E740481C1C}">
+                          <a14:useLocalDpi xmlns:a14="http://schemas.microsoft.com/office/drawing/2010/main" val="0"/>
+                        </a:ext>
+                      </a:extLst>
+                    </a:blip>
                     <a:stretch>
                       <a:fillRect/>
                     </a:stretch>
@@ -4200,7 +4336,7 @@
                   <pic:spPr>
                     <a:xfrm>
                       <a:off x="0" y="0"/>
-                      <a:ext cx="4603690" cy="1876425"/>
+                      <a:ext cx="4603690" cy="847704"/>
                     </a:xfrm>
                     <a:prstGeom prst="rect">
                       <a:avLst/>
@@ -4209,6 +4345,9 @@
                 </pic:pic>
               </a:graphicData>
             </a:graphic>
+            <wp14:sizeRelV relativeFrom="margin">
+              <wp14:pctHeight>0</wp14:pctHeight>
+            </wp14:sizeRelV>
           </wp:anchor>
         </w:drawing>
       </w:r>
@@ -4216,24 +4355,6 @@
     <w:p>
       <w:pPr>
         <w:pStyle w:val="a3"/>
-        <w:rPr>
-          <w:i/>
-          <w:sz w:val="24"/>
-        </w:rPr>
-      </w:pPr>
-    </w:p>
-    <w:p>
-      <w:pPr>
-        <w:pStyle w:val="a3"/>
-        <w:rPr>
-          <w:i/>
-          <w:sz w:val="24"/>
-        </w:rPr>
-      </w:pPr>
-    </w:p>
-    <w:p>
-      <w:pPr>
-        <w:pStyle w:val="a3"/>
         <w:spacing w:before="148"/>
         <w:rPr>
           <w:i/>
@@ -4269,7 +4390,14 @@
           <w:i/>
           <w:sz w:val="24"/>
         </w:rPr>
-        <w:t>2.2.4</w:t>
+        <w:t>2.2.</w:t>
+      </w:r>
+      <w:r>
+        <w:rPr>
+          <w:i/>
+          <w:sz w:val="24"/>
+        </w:rPr>
+        <w:t>5</w:t>
       </w:r>
       <w:r>
         <w:rPr>
@@ -4316,6 +4444,14 @@
           <w:sz w:val="24"/>
         </w:rPr>
         <w:t>тест</w:t>
+      </w:r>
+      <w:r>
+        <w:rPr>
+          <w:i/>
+          <w:spacing w:val="-4"/>
+          <w:sz w:val="24"/>
+        </w:rPr>
+        <w:t>, вывод</w:t>
       </w:r>
     </w:p>
     <w:p>
@@ -4334,16 +4470,16 @@
           <w:sz w:val="11"/>
         </w:rPr>
         <w:drawing>
-          <wp:anchor distT="0" distB="0" distL="0" distR="0" simplePos="0" relativeHeight="487592960" behindDoc="1" locked="0" layoutInCell="1" allowOverlap="1" wp14:anchorId="47F8D40F" wp14:editId="2FEC0C22">
+          <wp:anchor distT="0" distB="0" distL="0" distR="0" simplePos="0" relativeHeight="487592960" behindDoc="1" locked="0" layoutInCell="1" allowOverlap="1" wp14:anchorId="47F8D40F" wp14:editId="6C459AFF">
             <wp:simplePos x="0" y="0"/>
             <wp:positionH relativeFrom="page">
-              <wp:posOffset>1551939</wp:posOffset>
+              <wp:posOffset>1311036</wp:posOffset>
             </wp:positionH>
             <wp:positionV relativeFrom="paragraph">
-              <wp:posOffset>98484</wp:posOffset>
+              <wp:posOffset>212569</wp:posOffset>
             </wp:positionV>
-            <wp:extent cx="4930987" cy="1427416"/>
-            <wp:effectExtent l="0" t="0" r="0" b="0"/>
+            <wp:extent cx="4930987" cy="1247841"/>
+            <wp:effectExtent l="0" t="0" r="3175" b="9525"/>
             <wp:wrapTopAndBottom/>
             <wp:docPr id="15" name="Image 15"/>
             <wp:cNvGraphicFramePr>
@@ -4357,7 +4493,13 @@
                     <pic:cNvPicPr/>
                   </pic:nvPicPr>
                   <pic:blipFill>
-                    <a:blip r:embed="rId25" cstate="print"/>
+                    <a:blip r:embed="rId26">
+                      <a:extLst>
+                        <a:ext uri="{28A0092B-C50C-407E-A947-70E740481C1C}">
+                          <a14:useLocalDpi xmlns:a14="http://schemas.microsoft.com/office/drawing/2010/main" val="0"/>
+                        </a:ext>
+                      </a:extLst>
+                    </a:blip>
                     <a:stretch>
                       <a:fillRect/>
                     </a:stretch>
@@ -4365,7 +4507,7 @@
                   <pic:spPr>
                     <a:xfrm>
                       <a:off x="0" y="0"/>
-                      <a:ext cx="4930987" cy="1427416"/>
+                      <a:ext cx="4930987" cy="1247841"/>
                     </a:xfrm>
                     <a:prstGeom prst="rect">
                       <a:avLst/>
@@ -4374,6 +4516,9 @@
                 </pic:pic>
               </a:graphicData>
             </a:graphic>
+            <wp14:sizeRelV relativeFrom="margin">
+              <wp14:pctHeight>0</wp14:pctHeight>
+            </wp14:sizeRelV>
           </wp:anchor>
         </w:drawing>
       </w:r>
@@ -4386,163 +4531,6 @@
           <w:sz w:val="24"/>
         </w:rPr>
       </w:pPr>
-    </w:p>
-    <w:p>
-      <w:pPr>
-        <w:pStyle w:val="a3"/>
-        <w:rPr>
-          <w:i/>
-          <w:sz w:val="24"/>
-        </w:rPr>
-      </w:pPr>
-    </w:p>
-    <w:p>
-      <w:pPr>
-        <w:pStyle w:val="a3"/>
-        <w:rPr>
-          <w:i/>
-          <w:sz w:val="24"/>
-        </w:rPr>
-      </w:pPr>
-    </w:p>
-    <w:p>
-      <w:pPr>
-        <w:pStyle w:val="a3"/>
-        <w:spacing w:before="90"/>
-        <w:rPr>
-          <w:i/>
-          <w:sz w:val="24"/>
-        </w:rPr>
-      </w:pPr>
-    </w:p>
-    <w:p>
-      <w:pPr>
-        <w:ind w:left="711"/>
-        <w:rPr>
-          <w:i/>
-          <w:sz w:val="24"/>
-        </w:rPr>
-      </w:pPr>
-      <w:r>
-        <w:rPr>
-          <w:i/>
-          <w:noProof/>
-          <w:sz w:val="24"/>
-        </w:rPr>
-        <w:drawing>
-          <wp:anchor distT="0" distB="0" distL="0" distR="0" simplePos="0" relativeHeight="487593472" behindDoc="1" locked="0" layoutInCell="1" allowOverlap="1" wp14:anchorId="0D9A2F2C" wp14:editId="6F107503">
-            <wp:simplePos x="0" y="0"/>
-            <wp:positionH relativeFrom="page">
-              <wp:posOffset>1469389</wp:posOffset>
-            </wp:positionH>
-            <wp:positionV relativeFrom="paragraph">
-              <wp:posOffset>191905</wp:posOffset>
-            </wp:positionV>
-            <wp:extent cx="4557293" cy="2215134"/>
-            <wp:effectExtent l="0" t="0" r="0" b="0"/>
-            <wp:wrapTopAndBottom/>
-            <wp:docPr id="16" name="Image 16"/>
-            <wp:cNvGraphicFramePr>
-              <a:graphicFrameLocks xmlns:a="http://schemas.openxmlformats.org/drawingml/2006/main"/>
-            </wp:cNvGraphicFramePr>
-            <a:graphic xmlns:a="http://schemas.openxmlformats.org/drawingml/2006/main">
-              <a:graphicData uri="http://schemas.openxmlformats.org/drawingml/2006/picture">
-                <pic:pic xmlns:pic="http://schemas.openxmlformats.org/drawingml/2006/picture">
-                  <pic:nvPicPr>
-                    <pic:cNvPr id="16" name="Image 16"/>
-                    <pic:cNvPicPr/>
-                  </pic:nvPicPr>
-                  <pic:blipFill>
-                    <a:blip r:embed="rId26" cstate="print"/>
-                    <a:stretch>
-                      <a:fillRect/>
-                    </a:stretch>
-                  </pic:blipFill>
-                  <pic:spPr>
-                    <a:xfrm>
-                      <a:off x="0" y="0"/>
-                      <a:ext cx="4557293" cy="2215134"/>
-                    </a:xfrm>
-                    <a:prstGeom prst="rect">
-                      <a:avLst/>
-                    </a:prstGeom>
-                  </pic:spPr>
-                </pic:pic>
-              </a:graphicData>
-            </a:graphic>
-          </wp:anchor>
-        </w:drawing>
-      </w:r>
-      <w:r>
-        <w:rPr>
-          <w:i/>
-          <w:sz w:val="24"/>
-        </w:rPr>
-        <w:t>Рисунок</w:t>
-      </w:r>
-      <w:r>
-        <w:rPr>
-          <w:i/>
-          <w:spacing w:val="-10"/>
-          <w:sz w:val="24"/>
-        </w:rPr>
-        <w:t xml:space="preserve"> </w:t>
-      </w:r>
-      <w:r>
-        <w:rPr>
-          <w:i/>
-          <w:sz w:val="24"/>
-        </w:rPr>
-        <w:t>2.2.5</w:t>
-      </w:r>
-      <w:r>
-        <w:rPr>
-          <w:i/>
-          <w:spacing w:val="-8"/>
-          <w:sz w:val="24"/>
-        </w:rPr>
-        <w:t xml:space="preserve"> </w:t>
-      </w:r>
-      <w:r>
-        <w:rPr>
-          <w:i/>
-          <w:sz w:val="24"/>
-        </w:rPr>
-        <w:t>—</w:t>
-      </w:r>
-      <w:r>
-        <w:rPr>
-          <w:i/>
-          <w:spacing w:val="-9"/>
-          <w:sz w:val="24"/>
-        </w:rPr>
-        <w:t xml:space="preserve"> </w:t>
-      </w:r>
-      <w:r>
-        <w:rPr>
-          <w:i/>
-          <w:sz w:val="24"/>
-        </w:rPr>
-        <w:t>T-</w:t>
-      </w:r>
-      <w:proofErr w:type="spellStart"/>
-      <w:r>
-        <w:rPr>
-          <w:i/>
-          <w:spacing w:val="-2"/>
-          <w:sz w:val="24"/>
-        </w:rPr>
-        <w:t>test</w:t>
-      </w:r>
-      <w:proofErr w:type="spellEnd"/>
-      <w:r>
-        <w:rPr>
-          <w:i/>
-          <w:spacing w:val="-2"/>
-          <w:sz w:val="24"/>
-        </w:rPr>
-        <w:t>.</w:t>
-      </w:r>
     </w:p>
     <w:p>
       <w:pPr>
@@ -4559,171 +4547,6 @@
     </w:p>
     <w:p>
       <w:pPr>
-        <w:spacing w:before="76"/>
-        <w:ind w:left="711"/>
-        <w:rPr>
-          <w:i/>
-          <w:sz w:val="24"/>
-        </w:rPr>
-      </w:pPr>
-      <w:r>
-        <w:rPr>
-          <w:i/>
-          <w:noProof/>
-          <w:sz w:val="24"/>
-        </w:rPr>
-        <w:lastRenderedPageBreak/>
-        <w:drawing>
-          <wp:anchor distT="0" distB="0" distL="0" distR="0" simplePos="0" relativeHeight="487593984" behindDoc="1" locked="0" layoutInCell="1" allowOverlap="1" wp14:anchorId="6565DF9C" wp14:editId="104056B1">
-            <wp:simplePos x="0" y="0"/>
-            <wp:positionH relativeFrom="page">
-              <wp:posOffset>1534147</wp:posOffset>
-            </wp:positionH>
-            <wp:positionV relativeFrom="paragraph">
-              <wp:posOffset>251599</wp:posOffset>
-            </wp:positionV>
-            <wp:extent cx="5466431" cy="1604772"/>
-            <wp:effectExtent l="0" t="0" r="0" b="0"/>
-            <wp:wrapTopAndBottom/>
-            <wp:docPr id="17" name="Image 17"/>
-            <wp:cNvGraphicFramePr>
-              <a:graphicFrameLocks xmlns:a="http://schemas.openxmlformats.org/drawingml/2006/main"/>
-            </wp:cNvGraphicFramePr>
-            <a:graphic xmlns:a="http://schemas.openxmlformats.org/drawingml/2006/main">
-              <a:graphicData uri="http://schemas.openxmlformats.org/drawingml/2006/picture">
-                <pic:pic xmlns:pic="http://schemas.openxmlformats.org/drawingml/2006/picture">
-                  <pic:nvPicPr>
-                    <pic:cNvPr id="17" name="Image 17"/>
-                    <pic:cNvPicPr/>
-                  </pic:nvPicPr>
-                  <pic:blipFill>
-                    <a:blip r:embed="rId27" cstate="print"/>
-                    <a:stretch>
-                      <a:fillRect/>
-                    </a:stretch>
-                  </pic:blipFill>
-                  <pic:spPr>
-                    <a:xfrm>
-                      <a:off x="0" y="0"/>
-                      <a:ext cx="5466431" cy="1604772"/>
-                    </a:xfrm>
-                    <a:prstGeom prst="rect">
-                      <a:avLst/>
-                    </a:prstGeom>
-                  </pic:spPr>
-                </pic:pic>
-              </a:graphicData>
-            </a:graphic>
-          </wp:anchor>
-        </w:drawing>
-      </w:r>
-      <w:r>
-        <w:rPr>
-          <w:i/>
-          <w:sz w:val="24"/>
-        </w:rPr>
-        <w:t>Рисунок</w:t>
-      </w:r>
-      <w:r>
-        <w:rPr>
-          <w:i/>
-          <w:spacing w:val="-4"/>
-          <w:sz w:val="24"/>
-        </w:rPr>
-        <w:t xml:space="preserve"> </w:t>
-      </w:r>
-      <w:r>
-        <w:rPr>
-          <w:i/>
-          <w:sz w:val="24"/>
-        </w:rPr>
-        <w:t>2.2.6</w:t>
-      </w:r>
-      <w:r>
-        <w:rPr>
-          <w:i/>
-          <w:spacing w:val="-3"/>
-          <w:sz w:val="24"/>
-        </w:rPr>
-        <w:t xml:space="preserve"> </w:t>
-      </w:r>
-      <w:r>
-        <w:rPr>
-          <w:i/>
-          <w:sz w:val="24"/>
-        </w:rPr>
-        <w:t>—</w:t>
-      </w:r>
-      <w:r>
-        <w:rPr>
-          <w:i/>
-          <w:spacing w:val="-4"/>
-          <w:sz w:val="24"/>
-        </w:rPr>
-        <w:t xml:space="preserve"> </w:t>
-      </w:r>
-      <w:r>
-        <w:rPr>
-          <w:i/>
-          <w:sz w:val="24"/>
-        </w:rPr>
-        <w:t>Критерий</w:t>
-      </w:r>
-      <w:r>
-        <w:rPr>
-          <w:i/>
-          <w:spacing w:val="-2"/>
-          <w:sz w:val="24"/>
-        </w:rPr>
-        <w:t xml:space="preserve"> </w:t>
-      </w:r>
-      <w:r>
-        <w:rPr>
-          <w:i/>
-          <w:sz w:val="24"/>
-        </w:rPr>
-        <w:t>Мана-</w:t>
-      </w:r>
-      <w:r>
-        <w:rPr>
-          <w:i/>
-          <w:spacing w:val="-2"/>
-          <w:sz w:val="24"/>
-        </w:rPr>
-        <w:t>У</w:t>
-      </w:r>
-      <w:r>
-        <w:rPr>
-          <w:i/>
-          <w:spacing w:val="-2"/>
-          <w:sz w:val="24"/>
-        </w:rPr>
-        <w:t>и</w:t>
-      </w:r>
-      <w:r>
-        <w:rPr>
-          <w:i/>
-          <w:spacing w:val="-2"/>
-          <w:sz w:val="24"/>
-        </w:rPr>
-        <w:t>тни.</w:t>
-      </w:r>
-    </w:p>
-    <w:p>
-      <w:pPr>
-        <w:rPr>
-          <w:i/>
-          <w:sz w:val="24"/>
-        </w:rPr>
-        <w:sectPr>
-          <w:pgSz w:w="11910" w:h="16840"/>
-          <w:pgMar w:top="1040" w:right="708" w:bottom="1380" w:left="1700" w:header="0" w:footer="1200" w:gutter="0"/>
-          <w:cols w:space="720"/>
-        </w:sectPr>
-      </w:pPr>
-    </w:p>
-    <w:p>
-      <w:pPr>
         <w:pStyle w:val="1"/>
       </w:pPr>
       <w:bookmarkStart w:id="8" w:name="ИТОГИ_И_ВЫВОДЫ:"/>
@@ -4894,126 +4717,175 @@
         <w:t>,</w:t>
       </w:r>
       <w:r>
-        <w:t xml:space="preserve"> как T-</w:t>
-      </w:r>
-      <w:proofErr w:type="spellStart"/>
-      <w:r>
+        <w:t xml:space="preserve"> как </w:t>
+      </w:r>
+      <w:r>
+        <w:rPr>
+          <w:lang w:val="en-US"/>
+        </w:rPr>
+        <w:t>t</w:t>
+      </w:r>
+      <w:r>
+        <w:t>-test,</w:t>
+      </w:r>
+      <w:r>
+        <w:t xml:space="preserve"> </w:t>
+      </w:r>
+      <w:r>
+        <w:t>Хи</w:t>
+      </w:r>
+      <w:r>
+        <w:t>-к</w:t>
+      </w:r>
+      <w:r>
+        <w:t>вадрат тест и критерий</w:t>
+      </w:r>
+      <w:r>
+        <w:rPr>
+          <w:spacing w:val="-9"/>
+        </w:rPr>
+        <w:t xml:space="preserve"> </w:t>
+      </w:r>
+      <w:r>
+        <w:t>Мана-У</w:t>
+      </w:r>
+      <w:r>
+        <w:t>и</w:t>
+      </w:r>
+      <w:r>
+        <w:t>тни.</w:t>
+      </w:r>
+      <w:r>
+        <w:t xml:space="preserve"> </w:t>
+      </w:r>
+      <w:r>
+        <w:t>Работа</w:t>
+      </w:r>
+      <w:r>
+        <w:rPr>
+          <w:spacing w:val="-9"/>
+        </w:rPr>
+        <w:t xml:space="preserve"> </w:t>
+      </w:r>
+      <w:r>
+        <w:t>со</w:t>
+      </w:r>
+      <w:r>
+        <w:rPr>
+          <w:spacing w:val="-8"/>
+        </w:rPr>
+        <w:t xml:space="preserve"> </w:t>
+      </w:r>
+      <w:r>
+        <w:t>всеми</w:t>
+      </w:r>
+      <w:r>
+        <w:rPr>
+          <w:spacing w:val="-9"/>
+        </w:rPr>
+        <w:t xml:space="preserve"> </w:t>
+      </w:r>
+      <w:r>
+        <w:t>этими</w:t>
+      </w:r>
+      <w:r>
+        <w:rPr>
+          <w:spacing w:val="-9"/>
+        </w:rPr>
+        <w:t xml:space="preserve"> </w:t>
+      </w:r>
+      <w:r>
+        <w:t>характеристиками</w:t>
+      </w:r>
+      <w:r>
+        <w:rPr>
+          <w:spacing w:val="-9"/>
+        </w:rPr>
+        <w:t xml:space="preserve"> </w:t>
+      </w:r>
+      <w:r>
+        <w:t>в</w:t>
+      </w:r>
+      <w:r>
+        <w:rPr>
+          <w:spacing w:val="-9"/>
+        </w:rPr>
+        <w:t xml:space="preserve"> </w:t>
+      </w:r>
+      <w:r>
+        <w:t>разы</w:t>
+      </w:r>
+      <w:r>
+        <w:rPr>
+          <w:spacing w:val="-9"/>
+        </w:rPr>
+        <w:t xml:space="preserve"> </w:t>
+      </w:r>
+      <w:r>
+        <w:t xml:space="preserve">удобнее на языке программирования </w:t>
+      </w:r>
+      <w:r>
+        <w:rPr>
+          <w:lang w:val="en-US"/>
+        </w:rPr>
+        <w:t>Python</w:t>
+      </w:r>
+      <w:r>
+        <w:t>.</w:t>
+      </w:r>
+      <w:r>
+        <w:t xml:space="preserve"> </w:t>
+      </w:r>
+      <w:r>
+        <w:t xml:space="preserve">Так как </w:t>
+      </w:r>
+      <w:r>
+        <w:t xml:space="preserve">в </w:t>
+      </w:r>
+      <w:r>
+        <w:rPr>
+          <w:lang w:val="en-US"/>
+        </w:rPr>
+        <w:t>R</w:t>
+      </w:r>
+      <w:r>
+        <w:t xml:space="preserve"> </w:t>
+      </w:r>
+      <w:r>
+        <w:t>нельзя анализировать любые данные произвольного размера для нахождений статистических характеристик (</w:t>
+      </w:r>
+      <w:r>
+        <w:rPr>
+          <w:lang w:val="en-US"/>
+        </w:rPr>
+        <w:t>t</w:t>
+      </w:r>
+      <w:r>
+        <w:t>-</w:t>
+      </w:r>
+      <w:r>
+        <w:rPr>
+          <w:lang w:val="en-US"/>
+        </w:rPr>
         <w:t>test</w:t>
       </w:r>
-      <w:proofErr w:type="spellEnd"/>
-      <w:r>
-        <w:t>,</w:t>
-      </w:r>
-      <w:r>
-        <w:t xml:space="preserve"> </w:t>
-      </w:r>
-      <w:r>
-        <w:t>Хи</w:t>
-      </w:r>
-      <w:r>
-        <w:t>-к</w:t>
-      </w:r>
-      <w:r>
-        <w:t>вадрат тест и критерий</w:t>
-      </w:r>
-      <w:r>
-        <w:rPr>
-          <w:spacing w:val="-9"/>
-        </w:rPr>
-        <w:t xml:space="preserve"> </w:t>
-      </w:r>
-      <w:r>
-        <w:t>Мана-У</w:t>
-      </w:r>
-      <w:r>
-        <w:t>и</w:t>
-      </w:r>
-      <w:r>
-        <w:t>тни.</w:t>
-      </w:r>
-      <w:r>
-        <w:t xml:space="preserve"> </w:t>
-      </w:r>
-      <w:r>
-        <w:t>Работа</w:t>
-      </w:r>
-      <w:r>
-        <w:rPr>
-          <w:spacing w:val="-9"/>
-        </w:rPr>
-        <w:t xml:space="preserve"> </w:t>
-      </w:r>
-      <w:r>
-        <w:t>со</w:t>
-      </w:r>
-      <w:r>
-        <w:rPr>
-          <w:spacing w:val="-8"/>
-        </w:rPr>
-        <w:t xml:space="preserve"> </w:t>
-      </w:r>
-      <w:r>
-        <w:t>всеми</w:t>
-      </w:r>
-      <w:r>
-        <w:rPr>
-          <w:spacing w:val="-9"/>
-        </w:rPr>
-        <w:t xml:space="preserve"> </w:t>
-      </w:r>
-      <w:r>
-        <w:t>этими</w:t>
-      </w:r>
-      <w:r>
-        <w:rPr>
-          <w:spacing w:val="-9"/>
-        </w:rPr>
-        <w:t xml:space="preserve"> </w:t>
-      </w:r>
-      <w:r>
-        <w:t>характеристиками</w:t>
-      </w:r>
-      <w:r>
-        <w:rPr>
-          <w:spacing w:val="-9"/>
-        </w:rPr>
-        <w:t xml:space="preserve"> </w:t>
-      </w:r>
-      <w:r>
-        <w:t>в</w:t>
-      </w:r>
-      <w:r>
-        <w:rPr>
-          <w:spacing w:val="-9"/>
-        </w:rPr>
-        <w:t xml:space="preserve"> </w:t>
-      </w:r>
-      <w:r>
-        <w:t>разы</w:t>
-      </w:r>
-      <w:r>
-        <w:rPr>
-          <w:spacing w:val="-9"/>
-        </w:rPr>
-        <w:t xml:space="preserve"> </w:t>
-      </w:r>
-      <w:r>
-        <w:t xml:space="preserve">удобнее на языке программирования </w:t>
+      <w:r>
+        <w:t xml:space="preserve">, </w:t>
       </w:r>
       <w:r>
         <w:rPr>
           <w:lang w:val="en-US"/>
         </w:rPr>
-        <w:t>Python</w:t>
+        <w:t>u</w:t>
+      </w:r>
+      <w:r>
+        <w:t>-</w:t>
+      </w:r>
+      <w:r>
+        <w:t>статистика)</w:t>
       </w:r>
       <w:r>
         <w:t>.</w:t>
-      </w:r>
-      <w:r>
-        <w:t xml:space="preserve"> </w:t>
-      </w:r>
-      <w:r>
-        <w:t>Так как его код более понятен и удобен для этих работ.</w:t>
       </w:r>
     </w:p>
     <w:sectPr>

</xml_diff>